<commit_message>
Adavnced Analytics Assign02 added
</commit_message>
<xml_diff>
--- a/Advanced Anlytics_Study/AdvancedAnalytics Assign02 248518.docx
+++ b/Advanced Anlytics_Study/AdvancedAnalytics Assign02 248518.docx
@@ -11,6 +11,9 @@
       </w:r>
     </w:p>
     <w:p>
+      <w:pPr>
+        <w:jc w:val="both"/>
+      </w:pPr>
       <w:r>
         <w:t xml:space="preserve">248518 </w:t>
       </w:r>
@@ -31,6 +34,7 @@
     </w:p>
     <w:p>
       <w:pPr>
+        <w:jc w:val="both"/>
         <w:rPr>
           <w:sz w:val="24"/>
           <w:szCs w:val="24"/>
@@ -46,93 +50,55 @@
     </w:p>
     <w:p>
       <w:pPr>
-        <w:rPr>
-          <w:sz w:val="24"/>
-          <w:szCs w:val="24"/>
-        </w:rPr>
-      </w:pPr>
-      <w:r>
-        <w:rPr>
-          <w:sz w:val="24"/>
-          <w:szCs w:val="24"/>
-        </w:rPr>
-        <w:t>Univariate analysis</w:t>
-      </w:r>
-      <w:r>
-        <w:rPr>
-          <w:sz w:val="24"/>
-          <w:szCs w:val="24"/>
-        </w:rPr>
-        <w:t>:</w:t>
-      </w:r>
-      <w:r>
-        <w:rPr>
-          <w:sz w:val="24"/>
-          <w:szCs w:val="24"/>
-        </w:rPr>
-        <w:t xml:space="preserve"> studies one variable to understand its distribution and patterns.</w:t>
-      </w:r>
-    </w:p>
-    <w:p>
-      <w:pPr>
-        <w:rPr>
-          <w:sz w:val="24"/>
-          <w:szCs w:val="24"/>
-        </w:rPr>
-      </w:pPr>
-      <w:r>
-        <w:rPr>
-          <w:sz w:val="24"/>
-          <w:szCs w:val="24"/>
-        </w:rPr>
-        <w:t>Bivariate analysis</w:t>
-      </w:r>
-      <w:r>
-        <w:rPr>
-          <w:sz w:val="24"/>
-          <w:szCs w:val="24"/>
-        </w:rPr>
-        <w:t>:</w:t>
-      </w:r>
-      <w:r>
-        <w:rPr>
-          <w:sz w:val="24"/>
-          <w:szCs w:val="24"/>
-        </w:rPr>
-        <w:t xml:space="preserve"> examines the relationship between two variables to see how they interact.</w:t>
-      </w:r>
-    </w:p>
-    <w:p>
-      <w:pPr>
-        <w:rPr>
-          <w:sz w:val="24"/>
-          <w:szCs w:val="24"/>
-        </w:rPr>
-      </w:pPr>
-      <w:r>
-        <w:rPr>
-          <w:sz w:val="24"/>
-          <w:szCs w:val="24"/>
-        </w:rPr>
-        <w:t>Multivariate analysis</w:t>
-      </w:r>
-      <w:r>
-        <w:rPr>
-          <w:sz w:val="24"/>
-          <w:szCs w:val="24"/>
-        </w:rPr>
-        <w:t>:</w:t>
-      </w:r>
-      <w:r>
-        <w:rPr>
-          <w:sz w:val="24"/>
-          <w:szCs w:val="24"/>
-        </w:rPr>
-        <w:t xml:space="preserve"> explores the connections between three or more variables at the same time.</w:t>
-      </w:r>
-    </w:p>
-    <w:p>
-      <w:pPr>
+        <w:jc w:val="both"/>
+        <w:rPr>
+          <w:sz w:val="24"/>
+          <w:szCs w:val="24"/>
+        </w:rPr>
+      </w:pPr>
+      <w:r>
+        <w:rPr>
+          <w:sz w:val="24"/>
+          <w:szCs w:val="24"/>
+        </w:rPr>
+        <w:t>Univariate analysis: studies one variable to understand its distribution and patterns.</w:t>
+      </w:r>
+    </w:p>
+    <w:p>
+      <w:pPr>
+        <w:jc w:val="both"/>
+        <w:rPr>
+          <w:sz w:val="24"/>
+          <w:szCs w:val="24"/>
+        </w:rPr>
+      </w:pPr>
+      <w:r>
+        <w:rPr>
+          <w:sz w:val="24"/>
+          <w:szCs w:val="24"/>
+        </w:rPr>
+        <w:t>Bivariate analysis: examines the relationship between two variables to see how they interact.</w:t>
+      </w:r>
+    </w:p>
+    <w:p>
+      <w:pPr>
+        <w:jc w:val="both"/>
+        <w:rPr>
+          <w:sz w:val="24"/>
+          <w:szCs w:val="24"/>
+        </w:rPr>
+      </w:pPr>
+      <w:r>
+        <w:rPr>
+          <w:sz w:val="24"/>
+          <w:szCs w:val="24"/>
+        </w:rPr>
+        <w:t>Multivariate analysis: explores the connections between three or more variables at the same time.</w:t>
+      </w:r>
+    </w:p>
+    <w:p>
+      <w:pPr>
+        <w:jc w:val="both"/>
         <w:rPr>
           <w:sz w:val="24"/>
           <w:szCs w:val="24"/>
@@ -148,6 +114,7 @@
     </w:p>
     <w:p>
       <w:pPr>
+        <w:jc w:val="both"/>
         <w:rPr>
           <w:sz w:val="24"/>
           <w:szCs w:val="24"/>
@@ -184,6 +151,7 @@
     </w:p>
     <w:p>
       <w:pPr>
+        <w:jc w:val="both"/>
         <w:rPr>
           <w:sz w:val="24"/>
           <w:szCs w:val="24"/>
@@ -199,6 +167,7 @@
     </w:p>
     <w:p>
       <w:pPr>
+        <w:jc w:val="both"/>
         <w:rPr>
           <w:sz w:val="24"/>
           <w:szCs w:val="24"/>
@@ -221,6 +190,7 @@
     </w:p>
     <w:p>
       <w:pPr>
+        <w:jc w:val="both"/>
         <w:rPr>
           <w:sz w:val="24"/>
           <w:szCs w:val="24"/>
@@ -236,6 +206,7 @@
     </w:p>
     <w:p>
       <w:pPr>
+        <w:jc w:val="both"/>
         <w:rPr>
           <w:sz w:val="24"/>
           <w:szCs w:val="24"/>
@@ -272,6 +243,7 @@
           <w:ilvl w:val="0"/>
           <w:numId w:val="2"/>
         </w:numPr>
+        <w:jc w:val="both"/>
         <w:rPr>
           <w:sz w:val="24"/>
           <w:szCs w:val="24"/>
@@ -307,6 +279,7 @@
           <w:ilvl w:val="0"/>
           <w:numId w:val="2"/>
         </w:numPr>
+        <w:jc w:val="both"/>
         <w:rPr>
           <w:sz w:val="24"/>
           <w:szCs w:val="24"/>
@@ -338,6 +311,7 @@
     </w:p>
     <w:p>
       <w:pPr>
+        <w:jc w:val="both"/>
         <w:rPr>
           <w:sz w:val="24"/>
           <w:szCs w:val="24"/>
@@ -358,6 +332,7 @@
           <w:ilvl w:val="0"/>
           <w:numId w:val="2"/>
         </w:numPr>
+        <w:jc w:val="both"/>
         <w:rPr>
           <w:sz w:val="24"/>
           <w:szCs w:val="24"/>
@@ -383,21 +358,7 @@
           <w:sz w:val="24"/>
           <w:szCs w:val="24"/>
         </w:rPr>
-        <w:t xml:space="preserve"> (</w:t>
-      </w:r>
-      <w:r>
-        <w:rPr>
-          <w:sz w:val="24"/>
-          <w:szCs w:val="24"/>
-        </w:rPr>
-        <w:t>beta</w:t>
-      </w:r>
-      <w:r>
-        <w:rPr>
-          <w:sz w:val="24"/>
-          <w:szCs w:val="24"/>
-        </w:rPr>
-        <w:t>).</w:t>
+        <w:t xml:space="preserve"> (beta).</w:t>
       </w:r>
     </w:p>
     <w:p>
@@ -407,24 +368,18 @@
           <w:ilvl w:val="0"/>
           <w:numId w:val="2"/>
         </w:numPr>
-        <w:rPr>
-          <w:sz w:val="24"/>
-          <w:szCs w:val="24"/>
-        </w:rPr>
-      </w:pPr>
-      <w:r>
-        <w:rPr>
-          <w:sz w:val="24"/>
-          <w:szCs w:val="24"/>
-        </w:rPr>
-        <w:t>Occurs when</w:t>
-      </w:r>
-      <w:r>
-        <w:rPr>
-          <w:sz w:val="24"/>
-          <w:szCs w:val="24"/>
-        </w:rPr>
-        <w:t xml:space="preserve"> actual Null Hypothesis is </w:t>
+        <w:jc w:val="both"/>
+        <w:rPr>
+          <w:sz w:val="24"/>
+          <w:szCs w:val="24"/>
+        </w:rPr>
+      </w:pPr>
+      <w:r>
+        <w:rPr>
+          <w:sz w:val="24"/>
+          <w:szCs w:val="24"/>
+        </w:rPr>
+        <w:t xml:space="preserve">Occurs when actual Null Hypothesis is </w:t>
       </w:r>
       <w:proofErr w:type="gramStart"/>
       <w:r>
@@ -440,25 +395,12 @@
           <w:sz w:val="24"/>
           <w:szCs w:val="24"/>
         </w:rPr>
-        <w:t xml:space="preserve"> b</w:t>
-      </w:r>
-      <w:r>
-        <w:rPr>
-          <w:sz w:val="24"/>
-          <w:szCs w:val="24"/>
-        </w:rPr>
-        <w:t>ut, Measured as False</w:t>
-      </w:r>
-      <w:r>
-        <w:rPr>
-          <w:sz w:val="24"/>
-          <w:szCs w:val="24"/>
-        </w:rPr>
-        <w:t>.</w:t>
-      </w:r>
-    </w:p>
-    <w:p>
-      <w:pPr>
+        <w:t xml:space="preserve"> but, Measured as False.</w:t>
+      </w:r>
+    </w:p>
+    <w:p>
+      <w:pPr>
+        <w:jc w:val="both"/>
         <w:rPr>
           <w:sz w:val="24"/>
           <w:szCs w:val="24"/>
@@ -475,6 +417,7 @@
     <w:p>
       <w:pPr>
         <w:ind w:firstLine="720"/>
+        <w:jc w:val="both"/>
         <w:rPr>
           <w:sz w:val="24"/>
           <w:szCs w:val="24"/>
@@ -490,6 +433,7 @@
     </w:p>
     <w:p>
       <w:pPr>
+        <w:jc w:val="both"/>
         <w:rPr>
           <w:sz w:val="24"/>
           <w:szCs w:val="24"/>
@@ -505,6 +449,7 @@
     </w:p>
     <w:p>
       <w:pPr>
+        <w:jc w:val="both"/>
         <w:rPr>
           <w:sz w:val="24"/>
           <w:szCs w:val="24"/>
@@ -520,6 +465,7 @@
     </w:p>
     <w:p>
       <w:pPr>
+        <w:jc w:val="both"/>
         <w:rPr>
           <w:sz w:val="24"/>
           <w:szCs w:val="24"/>
@@ -536,6 +482,7 @@
     </w:p>
     <w:p>
       <w:pPr>
+        <w:jc w:val="both"/>
         <w:rPr>
           <w:sz w:val="24"/>
           <w:szCs w:val="24"/>
@@ -551,6 +498,7 @@
     </w:p>
     <w:p>
       <w:pPr>
+        <w:jc w:val="both"/>
         <w:rPr>
           <w:sz w:val="24"/>
           <w:szCs w:val="24"/>
@@ -583,14 +531,16 @@
     </w:p>
     <w:p>
       <w:pPr>
-        <w:rPr>
-          <w:sz w:val="24"/>
-          <w:szCs w:val="24"/>
-        </w:rPr>
-      </w:pPr>
-    </w:p>
-    <w:p>
-      <w:pPr>
+        <w:jc w:val="both"/>
+        <w:rPr>
+          <w:sz w:val="24"/>
+          <w:szCs w:val="24"/>
+        </w:rPr>
+      </w:pPr>
+    </w:p>
+    <w:p>
+      <w:pPr>
+        <w:jc w:val="both"/>
         <w:rPr>
           <w:sz w:val="24"/>
           <w:szCs w:val="24"/>
@@ -614,6 +564,7 @@
     </w:p>
     <w:p>
       <w:pPr>
+        <w:jc w:val="both"/>
         <w:rPr>
           <w:sz w:val="24"/>
           <w:szCs w:val="24"/>
@@ -630,6 +581,7 @@
     </w:p>
     <w:p>
       <w:pPr>
+        <w:jc w:val="both"/>
         <w:rPr>
           <w:sz w:val="24"/>
           <w:szCs w:val="24"/>
@@ -653,6 +605,7 @@
     <w:p>
       <w:pPr>
         <w:ind w:left="720"/>
+        <w:jc w:val="both"/>
         <w:rPr>
           <w:sz w:val="24"/>
           <w:szCs w:val="24"/>
@@ -678,9 +631,848 @@
           <w:szCs w:val="24"/>
         </w:rPr>
         <w:t>.</w:t>
+      </w:r>
+    </w:p>
+    <w:p>
+      <w:pPr>
+        <w:jc w:val="both"/>
+        <w:rPr>
+          <w:sz w:val="24"/>
+          <w:szCs w:val="24"/>
+        </w:rPr>
+      </w:pPr>
+      <w:r>
+        <w:rPr>
+          <w:sz w:val="24"/>
+          <w:szCs w:val="24"/>
+        </w:rPr>
+        <w:t>Q.7.</w:t>
+      </w:r>
+    </w:p>
+    <w:p>
+      <w:pPr>
+        <w:ind w:firstLine="720"/>
+        <w:jc w:val="both"/>
+        <w:rPr>
+          <w:sz w:val="24"/>
+          <w:szCs w:val="24"/>
+        </w:rPr>
+      </w:pPr>
+      <w:r>
+        <w:rPr>
+          <w:sz w:val="24"/>
+          <w:szCs w:val="24"/>
+        </w:rPr>
+        <w:t>Stratified sampling is a method where a population is divided into distinct subgroups (strata) based on specific characteristics, ensuring that each subgroup is adequately represented. Samples are then drawn from each stratum, either proportionally or equally, to create a more accurate and reliable overall sample.</w:t>
+      </w:r>
+    </w:p>
+    <w:p>
+      <w:pPr>
+        <w:jc w:val="both"/>
+        <w:rPr>
+          <w:sz w:val="24"/>
+          <w:szCs w:val="24"/>
+        </w:rPr>
+      </w:pPr>
+      <w:r>
+        <w:rPr>
+          <w:sz w:val="24"/>
+          <w:szCs w:val="24"/>
+        </w:rPr>
+        <w:t>Q.8.</w:t>
+      </w:r>
+    </w:p>
+    <w:p>
+      <w:pPr>
+        <w:ind w:firstLine="720"/>
+        <w:jc w:val="both"/>
+        <w:rPr>
+          <w:sz w:val="24"/>
+          <w:szCs w:val="24"/>
+        </w:rPr>
+      </w:pPr>
+      <w:r>
+        <w:rPr>
+          <w:sz w:val="24"/>
+          <w:szCs w:val="24"/>
+        </w:rPr>
+        <w:t>Time series analysis is the study of data collected over time to find patterns or trends. It helps us understand how things change and can be used to predict future events, like sales or weather, based on past information.</w:t>
+      </w:r>
+    </w:p>
+    <w:p>
+      <w:pPr>
+        <w:jc w:val="both"/>
+        <w:rPr>
+          <w:sz w:val="24"/>
+          <w:szCs w:val="24"/>
+        </w:rPr>
+      </w:pPr>
+      <w:r>
+        <w:rPr>
+          <w:sz w:val="24"/>
+          <w:szCs w:val="24"/>
+        </w:rPr>
+        <w:t>Q.9.</w:t>
+      </w:r>
+    </w:p>
+    <w:p>
+      <w:pPr>
+        <w:ind w:firstLine="720"/>
+        <w:jc w:val="both"/>
+        <w:rPr>
+          <w:sz w:val="24"/>
+          <w:szCs w:val="24"/>
+        </w:rPr>
+      </w:pPr>
+      <w:r>
+        <w:rPr>
+          <w:sz w:val="24"/>
+          <w:szCs w:val="24"/>
+        </w:rPr>
+        <w:t>Normal distribution is a bell-shaped curve that shows how data is spread around the average</w:t>
+      </w:r>
+      <w:r>
+        <w:rPr>
+          <w:sz w:val="24"/>
+          <w:szCs w:val="24"/>
+        </w:rPr>
+        <w:t>, which follows Gaussian Equation.</w:t>
+      </w:r>
+    </w:p>
+    <w:p>
+      <w:pPr>
+        <w:jc w:val="both"/>
+        <w:rPr>
+          <w:sz w:val="24"/>
+          <w:szCs w:val="24"/>
+        </w:rPr>
+      </w:pPr>
+      <w:r>
+        <w:rPr>
+          <w:sz w:val="24"/>
+          <w:szCs w:val="24"/>
+        </w:rPr>
+        <w:t>Q.10.</w:t>
+      </w:r>
+    </w:p>
+    <w:p>
+      <w:pPr>
+        <w:ind w:firstLine="720"/>
+        <w:jc w:val="both"/>
+        <w:rPr>
+          <w:sz w:val="24"/>
+          <w:szCs w:val="24"/>
+        </w:rPr>
+      </w:pPr>
+      <w:r>
+        <w:rPr>
+          <w:sz w:val="24"/>
+          <w:szCs w:val="24"/>
+        </w:rPr>
+        <w:t xml:space="preserve">Outliers can be treated by identifying </w:t>
+      </w:r>
+      <w:proofErr w:type="gramStart"/>
+      <w:r>
+        <w:rPr>
+          <w:sz w:val="24"/>
+          <w:szCs w:val="24"/>
+        </w:rPr>
+        <w:t>them</w:t>
+      </w:r>
+      <w:proofErr w:type="gramEnd"/>
+      <w:r>
+        <w:rPr>
+          <w:sz w:val="24"/>
+          <w:szCs w:val="24"/>
+        </w:rPr>
+        <w:t xml:space="preserve"> using methods like the interquartile range or Z-scores, and then deciding whether to remove, transform, or analyze them separately based on their impact on the dataset.</w:t>
+      </w:r>
+    </w:p>
+    <w:p>
+      <w:pPr>
+        <w:jc w:val="both"/>
+        <w:rPr>
+          <w:sz w:val="24"/>
+          <w:szCs w:val="24"/>
+        </w:rPr>
+      </w:pPr>
+      <w:r>
+        <w:rPr>
+          <w:sz w:val="24"/>
+          <w:szCs w:val="24"/>
+        </w:rPr>
+        <w:t>Q.11.</w:t>
+      </w:r>
+    </w:p>
+    <w:p>
+      <w:pPr>
+        <w:ind w:firstLine="720"/>
+        <w:jc w:val="both"/>
+        <w:rPr>
+          <w:sz w:val="24"/>
+          <w:szCs w:val="24"/>
+        </w:rPr>
+      </w:pPr>
+      <w:r>
+        <w:rPr>
+          <w:sz w:val="24"/>
+          <w:szCs w:val="24"/>
+        </w:rPr>
+        <w:t>CV = std</w:t>
+      </w:r>
+      <w:proofErr w:type="gramStart"/>
+      <w:r>
+        <w:rPr>
+          <w:sz w:val="24"/>
+          <w:szCs w:val="24"/>
+        </w:rPr>
+        <w:t>./</w:t>
+      </w:r>
+      <w:proofErr w:type="gramEnd"/>
+      <w:r>
+        <w:rPr>
+          <w:sz w:val="24"/>
+          <w:szCs w:val="24"/>
+        </w:rPr>
+        <w:t>mean = 0.173/4.7 = 0.04</w:t>
+      </w:r>
+    </w:p>
+    <w:p>
+      <w:pPr>
+        <w:jc w:val="both"/>
+        <w:rPr>
+          <w:sz w:val="24"/>
+          <w:szCs w:val="24"/>
+        </w:rPr>
+      </w:pPr>
+      <w:r>
+        <w:rPr>
+          <w:sz w:val="24"/>
+          <w:szCs w:val="24"/>
+        </w:rPr>
+        <w:t>Q.12.</w:t>
+      </w:r>
+    </w:p>
+    <w:p>
+      <w:pPr>
+        <w:jc w:val="both"/>
+        <w:rPr>
+          <w:rFonts w:eastAsiaTheme="minorEastAsia"/>
+          <w:sz w:val="24"/>
+          <w:szCs w:val="24"/>
+        </w:rPr>
+      </w:pPr>
+      <m:oMathPara>
+        <m:oMath>
+          <m:sSub>
+            <m:sSubPr>
+              <m:ctrlPr>
+                <w:rPr>
+                  <w:rFonts w:ascii="Cambria Math" w:hAnsi="Cambria Math"/>
+                  <w:i/>
+                  <w:sz w:val="24"/>
+                  <w:szCs w:val="24"/>
+                </w:rPr>
+              </m:ctrlPr>
+            </m:sSubPr>
+            <m:e>
+              <m:r>
+                <w:rPr>
+                  <w:rFonts w:ascii="Cambria Math" w:hAnsi="Cambria Math"/>
+                  <w:sz w:val="24"/>
+                  <w:szCs w:val="24"/>
+                </w:rPr>
+                <m:t>Cov</m:t>
+              </m:r>
+            </m:e>
+            <m:sub>
+              <m:r>
+                <w:rPr>
+                  <w:rFonts w:ascii="Cambria Math" w:hAnsi="Cambria Math"/>
+                  <w:sz w:val="24"/>
+                  <w:szCs w:val="24"/>
+                </w:rPr>
+                <m:t>(x,y)</m:t>
+              </m:r>
+            </m:sub>
+          </m:sSub>
+          <m:r>
+            <w:rPr>
+              <w:rFonts w:ascii="Cambria Math" w:hAnsi="Cambria Math"/>
+              <w:sz w:val="24"/>
+              <w:szCs w:val="24"/>
+            </w:rPr>
+            <m:t>=</m:t>
+          </m:r>
+          <m:f>
+            <m:fPr>
+              <m:ctrlPr>
+                <w:rPr>
+                  <w:rFonts w:ascii="Cambria Math" w:hAnsi="Cambria Math"/>
+                  <w:i/>
+                  <w:sz w:val="24"/>
+                  <w:szCs w:val="24"/>
+                </w:rPr>
+              </m:ctrlPr>
+            </m:fPr>
+            <m:num>
+              <m:nary>
+                <m:naryPr>
+                  <m:chr m:val="∑"/>
+                  <m:limLoc m:val="undOvr"/>
+                  <m:subHide m:val="1"/>
+                  <m:supHide m:val="1"/>
+                  <m:ctrlPr>
+                    <w:rPr>
+                      <w:rFonts w:ascii="Cambria Math" w:hAnsi="Cambria Math"/>
+                      <w:i/>
+                      <w:sz w:val="24"/>
+                      <w:szCs w:val="24"/>
+                    </w:rPr>
+                  </m:ctrlPr>
+                </m:naryPr>
+                <m:sub/>
+                <m:sup/>
+                <m:e>
+                  <m:r>
+                    <w:rPr>
+                      <w:rFonts w:ascii="Cambria Math" w:hAnsi="Cambria Math"/>
+                      <w:sz w:val="24"/>
+                      <w:szCs w:val="24"/>
+                    </w:rPr>
+                    <m:t>(x-</m:t>
+                  </m:r>
+                  <m:acc>
+                    <m:accPr>
+                      <m:chr m:val="̅"/>
+                      <m:ctrlPr>
+                        <w:rPr>
+                          <w:rFonts w:ascii="Cambria Math" w:hAnsi="Cambria Math"/>
+                          <w:i/>
+                          <w:sz w:val="24"/>
+                          <w:szCs w:val="24"/>
+                        </w:rPr>
+                      </m:ctrlPr>
+                    </m:accPr>
+                    <m:e>
+                      <m:r>
+                        <w:rPr>
+                          <w:rFonts w:ascii="Cambria Math" w:hAnsi="Cambria Math"/>
+                          <w:sz w:val="24"/>
+                          <w:szCs w:val="24"/>
+                        </w:rPr>
+                        <m:t>x</m:t>
+                      </m:r>
+                    </m:e>
+                  </m:acc>
+                  <m:r>
+                    <w:rPr>
+                      <w:rFonts w:ascii="Cambria Math" w:hAnsi="Cambria Math"/>
+                      <w:sz w:val="24"/>
+                      <w:szCs w:val="24"/>
+                    </w:rPr>
+                    <m:t>)</m:t>
+                  </m:r>
+                  <m:r>
+                    <w:rPr>
+                      <w:rFonts w:ascii="Cambria Math" w:hAnsi="Cambria Math"/>
+                      <w:sz w:val="24"/>
+                      <w:szCs w:val="24"/>
+                    </w:rPr>
+                    <m:t>(</m:t>
+                  </m:r>
+                  <m:r>
+                    <w:rPr>
+                      <w:rFonts w:ascii="Cambria Math" w:hAnsi="Cambria Math"/>
+                      <w:sz w:val="24"/>
+                      <w:szCs w:val="24"/>
+                    </w:rPr>
+                    <m:t>y</m:t>
+                  </m:r>
+                  <m:r>
+                    <w:rPr>
+                      <w:rFonts w:ascii="Cambria Math" w:hAnsi="Cambria Math"/>
+                      <w:sz w:val="24"/>
+                      <w:szCs w:val="24"/>
+                    </w:rPr>
+                    <m:t>-</m:t>
+                  </m:r>
+                  <m:acc>
+                    <m:accPr>
+                      <m:chr m:val="̅"/>
+                      <m:ctrlPr>
+                        <w:rPr>
+                          <w:rFonts w:ascii="Cambria Math" w:hAnsi="Cambria Math"/>
+                          <w:i/>
+                          <w:sz w:val="24"/>
+                          <w:szCs w:val="24"/>
+                        </w:rPr>
+                      </m:ctrlPr>
+                    </m:accPr>
+                    <m:e>
+                      <m:r>
+                        <w:rPr>
+                          <w:rFonts w:ascii="Cambria Math" w:hAnsi="Cambria Math"/>
+                          <w:sz w:val="24"/>
+                          <w:szCs w:val="24"/>
+                        </w:rPr>
+                        <m:t>y</m:t>
+                      </m:r>
+                    </m:e>
+                  </m:acc>
+                  <m:r>
+                    <w:rPr>
+                      <w:rFonts w:ascii="Cambria Math" w:hAnsi="Cambria Math"/>
+                      <w:sz w:val="24"/>
+                      <w:szCs w:val="24"/>
+                    </w:rPr>
+                    <m:t>)</m:t>
+                  </m:r>
+                </m:e>
+              </m:nary>
+            </m:num>
+            <m:den>
+              <m:r>
+                <w:rPr>
+                  <w:rFonts w:ascii="Cambria Math" w:hAnsi="Cambria Math"/>
+                  <w:sz w:val="24"/>
+                  <w:szCs w:val="24"/>
+                </w:rPr>
+                <m:t>N-1</m:t>
+              </m:r>
+            </m:den>
+          </m:f>
+        </m:oMath>
+      </m:oMathPara>
+    </w:p>
+    <w:p>
+      <w:pPr>
+        <w:jc w:val="both"/>
+        <w:rPr>
+          <w:rFonts w:eastAsiaTheme="minorEastAsia"/>
+          <w:sz w:val="24"/>
+          <w:szCs w:val="24"/>
+        </w:rPr>
+      </w:pPr>
+      <w:r>
+        <w:rPr>
+          <w:rFonts w:eastAsiaTheme="minorEastAsia"/>
+          <w:sz w:val="24"/>
+          <w:szCs w:val="24"/>
+        </w:rPr>
+        <w:t>Q.13.</w:t>
+      </w:r>
+    </w:p>
+    <w:p>
+      <w:pPr>
+        <w:ind w:firstLine="720"/>
+        <w:jc w:val="both"/>
+        <w:rPr>
+          <w:sz w:val="24"/>
+          <w:szCs w:val="24"/>
+        </w:rPr>
+      </w:pPr>
+      <w:r>
+        <w:rPr>
+          <w:sz w:val="24"/>
+          <w:szCs w:val="24"/>
+        </w:rPr>
+        <w:t>Normal distribution is a bell-shaped curve that shows how data is spread around the average</w:t>
+      </w:r>
+      <w:r>
+        <w:rPr>
+          <w:sz w:val="24"/>
+          <w:szCs w:val="24"/>
+        </w:rPr>
+        <w:t>, which follows Gaussian Equation.</w:t>
+      </w:r>
+    </w:p>
+    <w:p>
+      <w:pPr>
+        <w:jc w:val="both"/>
+        <w:rPr>
+          <w:sz w:val="24"/>
+          <w:szCs w:val="24"/>
+        </w:rPr>
+      </w:pPr>
+    </w:p>
+    <w:p>
+      <w:pPr>
+        <w:jc w:val="both"/>
+        <w:rPr>
+          <w:sz w:val="24"/>
+          <w:szCs w:val="24"/>
+        </w:rPr>
+      </w:pPr>
+    </w:p>
+    <w:p>
+      <w:pPr>
+        <w:jc w:val="both"/>
+        <w:rPr>
+          <w:sz w:val="24"/>
+          <w:szCs w:val="24"/>
+        </w:rPr>
+      </w:pPr>
+      <w:r>
+        <w:rPr>
+          <w:sz w:val="24"/>
+          <w:szCs w:val="24"/>
+        </w:rPr>
+        <w:lastRenderedPageBreak/>
+        <w:t>Q.14.</w:t>
+      </w:r>
+    </w:p>
+    <w:p>
+      <w:pPr>
+        <w:ind w:firstLine="720"/>
+        <w:jc w:val="both"/>
+        <w:rPr>
+          <w:sz w:val="24"/>
+          <w:szCs w:val="24"/>
+        </w:rPr>
+      </w:pPr>
+      <w:r>
+        <w:rPr>
+          <w:sz w:val="24"/>
+          <w:szCs w:val="24"/>
+        </w:rPr>
+        <w:t xml:space="preserve">Outliers can be treated by identifying </w:t>
+      </w:r>
+      <w:proofErr w:type="gramStart"/>
+      <w:r>
+        <w:rPr>
+          <w:sz w:val="24"/>
+          <w:szCs w:val="24"/>
+        </w:rPr>
+        <w:t>them</w:t>
+      </w:r>
+      <w:proofErr w:type="gramEnd"/>
+      <w:r>
+        <w:rPr>
+          <w:sz w:val="24"/>
+          <w:szCs w:val="24"/>
+        </w:rPr>
+        <w:t xml:space="preserve"> using methods like the interquartile range or Z-scores, and then deciding whether to remove, transform, or analyze them separately based on their impact on the dataset.</w:t>
+      </w:r>
+    </w:p>
+    <w:p>
+      <w:pPr>
+        <w:jc w:val="both"/>
+        <w:rPr>
+          <w:sz w:val="24"/>
+          <w:szCs w:val="24"/>
+        </w:rPr>
+      </w:pPr>
+      <w:r>
+        <w:rPr>
+          <w:sz w:val="24"/>
+          <w:szCs w:val="24"/>
+        </w:rPr>
+        <w:t>Q.15.</w:t>
+      </w:r>
+    </w:p>
+    <w:p>
+      <w:pPr>
+        <w:ind w:firstLine="720"/>
+        <w:jc w:val="both"/>
+        <w:rPr>
+          <w:sz w:val="24"/>
+          <w:szCs w:val="24"/>
+        </w:rPr>
+      </w:pPr>
+      <w:r>
+        <w:rPr>
+          <w:sz w:val="24"/>
+          <w:szCs w:val="24"/>
+        </w:rPr>
+        <w:t>Linear regression is a way to understand how one thing affects another by drawing a straight line through a set of data points. It helps us predict outcomes based on the relationship between variables, like how studying hours might influence test scores.</w:t>
+      </w:r>
+    </w:p>
+    <w:p>
+      <w:pPr>
+        <w:jc w:val="both"/>
+        <w:rPr>
+          <w:sz w:val="24"/>
+          <w:szCs w:val="24"/>
+        </w:rPr>
+      </w:pPr>
+      <w:r>
+        <w:rPr>
+          <w:sz w:val="24"/>
+          <w:szCs w:val="24"/>
+        </w:rPr>
+        <w:t>Q.17</w:t>
+      </w:r>
+      <w:r>
+        <w:rPr>
+          <w:sz w:val="24"/>
+          <w:szCs w:val="24"/>
+        </w:rPr>
+        <w:t>.</w:t>
+      </w:r>
+    </w:p>
+    <w:p>
+      <w:pPr>
+        <w:jc w:val="both"/>
+        <w:rPr>
+          <w:sz w:val="24"/>
+          <w:szCs w:val="24"/>
+        </w:rPr>
+      </w:pPr>
+      <w:r>
+        <w:rPr>
+          <w:sz w:val="24"/>
+          <w:szCs w:val="24"/>
+        </w:rPr>
+        <w:tab/>
+        <w:t xml:space="preserve">ANOVA test involves comparing means to accept or reject null hypothesis. Also, known as Analysis of Variance. Which involves one or more Factor variables with </w:t>
+      </w:r>
+      <w:r>
+        <w:rPr>
+          <w:sz w:val="24"/>
+          <w:szCs w:val="24"/>
+        </w:rPr>
+        <w:t>two or m</w:t>
+      </w:r>
+      <w:r>
+        <w:rPr>
+          <w:sz w:val="24"/>
+          <w:szCs w:val="24"/>
+        </w:rPr>
+        <w:t>ore Factors and One Dependent Variable.</w:t>
+      </w:r>
+    </w:p>
+    <w:p>
+      <w:pPr>
+        <w:jc w:val="both"/>
+        <w:rPr>
+          <w:sz w:val="24"/>
+          <w:szCs w:val="24"/>
+        </w:rPr>
+      </w:pPr>
+      <w:r>
+        <w:rPr>
+          <w:sz w:val="24"/>
+          <w:szCs w:val="24"/>
+        </w:rPr>
+        <w:t>Q.18.</w:t>
+      </w:r>
+    </w:p>
+    <w:p>
+      <w:pPr>
+        <w:ind w:firstLine="720"/>
+        <w:jc w:val="both"/>
+        <w:rPr>
+          <w:sz w:val="24"/>
+          <w:szCs w:val="24"/>
+        </w:rPr>
+      </w:pPr>
+      <w:r>
+        <w:rPr>
+          <w:sz w:val="24"/>
+          <w:szCs w:val="24"/>
+        </w:rPr>
+        <w:t>A hypothesis test is a statistical procedure that evaluates whether sample data provides enough evidence to support a specific claim about a population.</w:t>
+      </w:r>
+    </w:p>
+    <w:p>
+      <w:pPr>
+        <w:jc w:val="both"/>
+        <w:rPr>
+          <w:sz w:val="24"/>
+          <w:szCs w:val="24"/>
+        </w:rPr>
+      </w:pPr>
+      <w:r>
+        <w:rPr>
+          <w:sz w:val="24"/>
+          <w:szCs w:val="24"/>
+        </w:rPr>
+        <w:t>Q.19.</w:t>
+      </w:r>
+    </w:p>
+    <w:p>
+      <w:pPr>
+        <w:jc w:val="both"/>
+        <w:rPr>
+          <w:sz w:val="24"/>
+          <w:szCs w:val="24"/>
+        </w:rPr>
+      </w:pPr>
+      <w:r>
+        <w:rPr>
+          <w:sz w:val="24"/>
+          <w:szCs w:val="24"/>
+        </w:rPr>
+        <w:tab/>
+        <w:t>T-Test</w:t>
+      </w:r>
+    </w:p>
+    <w:p>
+      <w:pPr>
+        <w:jc w:val="both"/>
+        <w:rPr>
+          <w:sz w:val="24"/>
+          <w:szCs w:val="24"/>
+        </w:rPr>
+      </w:pPr>
+      <w:r>
+        <w:rPr>
+          <w:sz w:val="24"/>
+          <w:szCs w:val="24"/>
+        </w:rPr>
+        <w:tab/>
+        <w:t>ANOVA</w:t>
+      </w:r>
+    </w:p>
+    <w:p>
+      <w:pPr>
+        <w:jc w:val="both"/>
+        <w:rPr>
+          <w:sz w:val="24"/>
+          <w:szCs w:val="24"/>
+        </w:rPr>
+      </w:pPr>
+      <w:r>
+        <w:rPr>
+          <w:sz w:val="24"/>
+          <w:szCs w:val="24"/>
+        </w:rPr>
+        <w:tab/>
+        <w:t>Wilcox Test</w:t>
+      </w:r>
+    </w:p>
+    <w:p>
+      <w:pPr>
+        <w:jc w:val="both"/>
+        <w:rPr>
+          <w:sz w:val="24"/>
+          <w:szCs w:val="24"/>
+        </w:rPr>
+      </w:pPr>
+      <w:r>
+        <w:rPr>
+          <w:sz w:val="24"/>
+          <w:szCs w:val="24"/>
+        </w:rPr>
+        <w:tab/>
+        <w:t>U-Test</w:t>
+      </w:r>
+    </w:p>
+    <w:p>
+      <w:pPr>
+        <w:jc w:val="both"/>
+        <w:rPr>
+          <w:sz w:val="24"/>
+          <w:szCs w:val="24"/>
+        </w:rPr>
+      </w:pPr>
+      <w:r>
+        <w:rPr>
+          <w:sz w:val="24"/>
+          <w:szCs w:val="24"/>
+        </w:rPr>
+        <w:tab/>
+        <w:t>H-Test</w:t>
+      </w:r>
+    </w:p>
+    <w:p>
+      <w:pPr>
+        <w:jc w:val="both"/>
+        <w:rPr>
+          <w:sz w:val="24"/>
+          <w:szCs w:val="24"/>
+        </w:rPr>
+      </w:pPr>
+      <w:r>
+        <w:rPr>
+          <w:sz w:val="24"/>
+          <w:szCs w:val="24"/>
+        </w:rPr>
+        <w:tab/>
+        <w:t>Pearson’s Correlation</w:t>
+      </w:r>
+    </w:p>
+    <w:p>
+      <w:pPr>
+        <w:jc w:val="both"/>
+        <w:rPr>
+          <w:sz w:val="24"/>
+          <w:szCs w:val="24"/>
+        </w:rPr>
+      </w:pPr>
+      <w:r>
+        <w:rPr>
+          <w:sz w:val="24"/>
+          <w:szCs w:val="24"/>
+        </w:rPr>
+        <w:tab/>
+        <w:t>Spearman’s Correlation</w:t>
+      </w:r>
+    </w:p>
+    <w:p>
+      <w:pPr>
+        <w:jc w:val="both"/>
+        <w:rPr>
+          <w:sz w:val="24"/>
+          <w:szCs w:val="24"/>
+        </w:rPr>
+      </w:pPr>
+      <w:r>
+        <w:rPr>
+          <w:sz w:val="24"/>
+          <w:szCs w:val="24"/>
+        </w:rPr>
+        <w:tab/>
+        <w:t>Chi-Squared Test</w:t>
+      </w:r>
+    </w:p>
+    <w:p>
+      <w:pPr>
+        <w:jc w:val="both"/>
+        <w:rPr>
+          <w:sz w:val="24"/>
+          <w:szCs w:val="24"/>
+        </w:rPr>
+      </w:pPr>
+      <w:r>
+        <w:rPr>
+          <w:sz w:val="24"/>
+          <w:szCs w:val="24"/>
+        </w:rPr>
+        <w:tab/>
+        <w:t>Etc.</w:t>
       </w:r>
       <w:bookmarkStart w:id="0" w:name="_GoBack"/>
       <w:bookmarkEnd w:id="0"/>
+    </w:p>
+    <w:p>
+      <w:pPr>
+        <w:jc w:val="both"/>
+        <w:rPr>
+          <w:sz w:val="24"/>
+          <w:szCs w:val="24"/>
+        </w:rPr>
+      </w:pPr>
+    </w:p>
+    <w:p>
+      <w:pPr>
+        <w:jc w:val="both"/>
+        <w:rPr>
+          <w:sz w:val="24"/>
+          <w:szCs w:val="24"/>
+        </w:rPr>
+      </w:pPr>
+    </w:p>
+    <w:p>
+      <w:pPr>
+        <w:ind w:firstLine="720"/>
+        <w:jc w:val="both"/>
+        <w:rPr>
+          <w:sz w:val="24"/>
+          <w:szCs w:val="24"/>
+        </w:rPr>
+      </w:pPr>
     </w:p>
     <w:sectPr>
       <w:pgSz w:w="12240" w:h="15840"/>
@@ -1322,6 +2114,7 @@
   <w:style w:type="paragraph" w:default="1" w:styleId="Normal">
     <w:name w:val="Normal"/>
     <w:qFormat/>
+    <w:rsid w:val="002F4697"/>
   </w:style>
   <w:style w:type="character" w:default="1" w:styleId="DefaultParagraphFont">
     <w:name w:val="Default Paragraph Font"/>
@@ -1360,6 +2153,27 @@
       <w:ind w:left="720"/>
       <w:contextualSpacing/>
     </w:pPr>
+  </w:style>
+  <w:style w:type="character" w:styleId="Hyperlink">
+    <w:name w:val="Hyperlink"/>
+    <w:basedOn w:val="DefaultParagraphFont"/>
+    <w:uiPriority w:val="99"/>
+    <w:unhideWhenUsed/>
+    <w:rsid w:val="006C4CC1"/>
+    <w:rPr>
+      <w:color w:val="0563C1" w:themeColor="hyperlink"/>
+      <w:u w:val="single"/>
+    </w:rPr>
+  </w:style>
+  <w:style w:type="character" w:styleId="PlaceholderText">
+    <w:name w:val="Placeholder Text"/>
+    <w:basedOn w:val="DefaultParagraphFont"/>
+    <w:uiPriority w:val="99"/>
+    <w:semiHidden/>
+    <w:rsid w:val="006C4CC1"/>
+    <w:rPr>
+      <w:color w:val="808080"/>
+    </w:rPr>
   </w:style>
 </w:styles>
 </file>

</xml_diff>